<commit_message>
The statistical analysis added to the script
</commit_message>
<xml_diff>
--- a/Distance from KML file.docx
+++ b/Distance from KML file.docx
@@ -123,21 +123,42 @@
     <w:p>
       <w:pPr>
         <w:spacing w:line="480" w:lineRule="auto"/>
-        <w:rPr>
-          <w:rFonts w:ascii="Times New Roman" w:eastAsia="Times New Roman" w:hAnsi="Times New Roman" w:cs="Times New Roman"/>
-          <w:sz w:val="24"/>
-          <w:szCs w:val="24"/>
-          <w:lang w:eastAsia="de-DE"/>
-        </w:rPr>
-      </w:pPr>
-      <w:r>
-        <w:rPr>
-          <w:rFonts w:ascii="Times New Roman" w:eastAsia="Times New Roman" w:hAnsi="Times New Roman" w:cs="Times New Roman"/>
-          <w:sz w:val="24"/>
-          <w:szCs w:val="24"/>
-          <w:lang w:eastAsia="de-DE"/>
-        </w:rPr>
-        <w:t>The sensors records the position of the vehicle continuously by storing coordinates at each position. It is observed that the distance between two cordinates approximately lies between  0-0.0</w:t>
+        <w:jc w:val="both"/>
+        <w:rPr>
+          <w:rFonts w:ascii="Times New Roman" w:eastAsia="Times New Roman" w:hAnsi="Times New Roman" w:cs="Times New Roman"/>
+          <w:sz w:val="24"/>
+          <w:szCs w:val="24"/>
+          <w:lang w:eastAsia="de-DE"/>
+        </w:rPr>
+      </w:pPr>
+      <w:r>
+        <w:rPr>
+          <w:rFonts w:ascii="Times New Roman" w:eastAsia="Times New Roman" w:hAnsi="Times New Roman" w:cs="Times New Roman"/>
+          <w:sz w:val="24"/>
+          <w:szCs w:val="24"/>
+          <w:lang w:eastAsia="de-DE"/>
+        </w:rPr>
+        <w:t>The sensors records the position of the vehicle continuously by storing coordinates at each position. Since these measurements contains incorrect data which are outliers. The outliers can be find and removed using various techniques. z-score treatment, percentile technique, using empirical statistical approach, and Inter Quartile Range (IQR) technique are a few to name.</w:t>
+      </w:r>
+    </w:p>
+    <w:p>
+      <w:pPr>
+        <w:spacing w:line="480" w:lineRule="auto"/>
+        <w:rPr>
+          <w:rFonts w:ascii="Times New Roman" w:eastAsia="Times New Roman" w:hAnsi="Times New Roman" w:cs="Times New Roman"/>
+          <w:sz w:val="24"/>
+          <w:szCs w:val="24"/>
+          <w:lang w:eastAsia="de-DE"/>
+        </w:rPr>
+      </w:pPr>
+      <w:r>
+        <w:rPr>
+          <w:rFonts w:ascii="Times New Roman" w:eastAsia="Times New Roman" w:hAnsi="Times New Roman" w:cs="Times New Roman"/>
+          <w:sz w:val="24"/>
+          <w:szCs w:val="24"/>
+          <w:lang w:eastAsia="de-DE"/>
+        </w:rPr>
+        <w:t>The distance points follow a skewed distribution, hence IQR proximity rule used to remove outliers.</w:t>
       </w:r>
       <w:r>
         <w:rPr>
@@ -146,47 +167,87 @@
           <w:szCs w:val="24"/>
           <w:lang w:val="en-AS" w:eastAsia="de-DE"/>
         </w:rPr>
-        <w:t>6</w:t>
-      </w:r>
-      <w:r>
-        <w:rPr>
-          <w:rFonts w:ascii="Times New Roman" w:eastAsia="Times New Roman" w:hAnsi="Times New Roman" w:cs="Times New Roman"/>
-          <w:sz w:val="24"/>
-          <w:szCs w:val="24"/>
-          <w:lang w:eastAsia="de-DE"/>
-        </w:rPr>
-        <w:t>km (statistical analysis: histogram ). Any distance more than 50m considered as outliers or incorrect data points.</w:t>
-      </w:r>
-    </w:p>
-    <w:p>
-      <w:pPr>
-        <w:spacing w:line="480" w:lineRule="auto"/>
-        <w:rPr>
-          <w:rFonts w:ascii="Times New Roman" w:eastAsia="Times New Roman" w:hAnsi="Times New Roman" w:cs="Times New Roman"/>
-          <w:sz w:val="24"/>
-          <w:szCs w:val="24"/>
-          <w:lang w:eastAsia="de-DE"/>
-        </w:rPr>
-      </w:pPr>
-      <w:r>
-        <w:rPr>
-          <w:rFonts w:ascii="Times New Roman" w:eastAsia="Times New Roman" w:hAnsi="Times New Roman" w:cs="Times New Roman"/>
-          <w:sz w:val="24"/>
-          <w:szCs w:val="24"/>
-          <w:lang w:eastAsia="de-DE"/>
-        </w:rPr>
-        <w:t>The file also containes a number of duplicate points which has no or little influence on the final distance measure and hence can be removed to optimise the calculation time.</w:t>
-      </w:r>
-    </w:p>
-    <w:p>
-      <w:pPr>
-        <w:spacing w:line="480" w:lineRule="auto"/>
-        <w:rPr>
-          <w:rFonts w:ascii="Times New Roman" w:eastAsia="Times New Roman" w:hAnsi="Times New Roman" w:cs="Times New Roman"/>
-          <w:sz w:val="24"/>
-          <w:szCs w:val="24"/>
-          <w:lang w:eastAsia="de-DE"/>
-        </w:rPr>
+        <w:t xml:space="preserve"> </w:t>
+      </w:r>
+      <w:r>
+        <w:rPr>
+          <w:rFonts w:ascii="Times New Roman" w:eastAsia="Times New Roman" w:hAnsi="Times New Roman" w:cs="Times New Roman"/>
+          <w:sz w:val="24"/>
+          <w:szCs w:val="24"/>
+          <w:lang w:eastAsia="de-DE"/>
+        </w:rPr>
+        <w:t>The data points which fall below Q1 – 1.5 IQR or above Q3 + 1.5 IQR are outliers.</w:t>
+      </w:r>
+      <w:r>
+        <w:rPr>
+          <w:rFonts w:ascii="Times New Roman" w:eastAsia="Times New Roman" w:hAnsi="Times New Roman" w:cs="Times New Roman"/>
+          <w:sz w:val="24"/>
+          <w:szCs w:val="24"/>
+          <w:lang w:val="en-AS" w:eastAsia="de-DE"/>
+        </w:rPr>
+        <w:t xml:space="preserve"> </w:t>
+      </w:r>
+      <w:r>
+        <w:rPr>
+          <w:rFonts w:ascii="Times New Roman" w:eastAsia="Times New Roman" w:hAnsi="Times New Roman" w:cs="Times New Roman"/>
+          <w:sz w:val="24"/>
+          <w:szCs w:val="24"/>
+          <w:lang w:eastAsia="de-DE"/>
+        </w:rPr>
+        <w:t>where Q1 and Q3 are the 25th and 75th percentile of the dataset respectively, and IQR represents the inter-quartile range and given by Q3 – Q1.</w:t>
+      </w:r>
+      <w:r>
+        <w:rPr>
+          <w:rFonts w:ascii="Times New Roman" w:eastAsia="Times New Roman" w:hAnsi="Times New Roman" w:cs="Times New Roman"/>
+          <w:sz w:val="24"/>
+          <w:szCs w:val="24"/>
+          <w:lang w:val="en-AS" w:eastAsia="de-DE"/>
+        </w:rPr>
+        <w:t xml:space="preserve"> </w:t>
+      </w:r>
+      <w:r>
+        <w:rPr>
+          <w:rFonts w:ascii="Times New Roman" w:eastAsia="Times New Roman" w:hAnsi="Times New Roman" w:cs="Times New Roman"/>
+          <w:sz w:val="24"/>
+          <w:szCs w:val="24"/>
+          <w:lang w:eastAsia="de-DE"/>
+        </w:rPr>
+        <w:t xml:space="preserve">The file also containes a number of </w:t>
+      </w:r>
+      <w:r>
+        <w:rPr>
+          <w:rFonts w:ascii="Times New Roman" w:eastAsia="Times New Roman" w:hAnsi="Times New Roman" w:cs="Times New Roman"/>
+          <w:sz w:val="24"/>
+          <w:szCs w:val="24"/>
+          <w:lang w:eastAsia="de-DE"/>
+        </w:rPr>
+        <w:lastRenderedPageBreak/>
+        <w:t>duplicate points which has no or little influence on the final distance measure and hence can</w:t>
+      </w:r>
+      <w:r>
+        <w:rPr>
+          <w:rFonts w:ascii="Times New Roman" w:eastAsia="Times New Roman" w:hAnsi="Times New Roman" w:cs="Times New Roman"/>
+          <w:sz w:val="24"/>
+          <w:szCs w:val="24"/>
+          <w:lang w:val="en-AS" w:eastAsia="de-DE"/>
+        </w:rPr>
+        <w:t xml:space="preserve"> </w:t>
+      </w:r>
+      <w:r>
+        <w:rPr>
+          <w:rFonts w:ascii="Times New Roman" w:eastAsia="Times New Roman" w:hAnsi="Times New Roman" w:cs="Times New Roman"/>
+          <w:sz w:val="24"/>
+          <w:szCs w:val="24"/>
+          <w:lang w:eastAsia="de-DE"/>
+        </w:rPr>
+        <w:t>be removed to optimise the calculation time.</w:t>
+      </w:r>
+    </w:p>
+    <w:p>
+      <w:pPr>
+        <w:keepNext/>
+        <w:spacing w:line="480" w:lineRule="auto"/>
+        <w:jc w:val="center"/>
       </w:pPr>
       <w:r>
         <w:rPr>
@@ -196,10 +257,9 @@
           <w:szCs w:val="24"/>
           <w:lang w:eastAsia="de-DE"/>
         </w:rPr>
-        <w:lastRenderedPageBreak/>
         <w:drawing>
-          <wp:inline distT="0" distB="0" distL="0" distR="0" wp14:anchorId="3D4CB5DA" wp14:editId="6A0A029E">
-            <wp:extent cx="5731510" cy="5731510"/>
+          <wp:inline distT="0" distB="0" distL="0" distR="0" wp14:anchorId="3D4CB5DA" wp14:editId="41AF0836">
+            <wp:extent cx="4536813" cy="4441863"/>
             <wp:effectExtent l="0" t="0" r="0" b="0"/>
             <wp:docPr id="1" name="Picture 1" descr="A picture containing table&#10;&#10;Description automatically generated"/>
             <wp:cNvGraphicFramePr>
@@ -212,8 +272,102 @@
                     <pic:cNvPr id="1" name="Picture 1" descr="A picture containing table&#10;&#10;Description automatically generated"/>
                     <pic:cNvPicPr/>
                   </pic:nvPicPr>
+                  <pic:blipFill rotWithShape="1">
+                    <a:blip r:embed="rId5">
+                      <a:extLst>
+                        <a:ext uri="{28A0092B-C50C-407E-A947-70E740481C1C}">
+                          <a14:useLocalDpi xmlns:a14="http://schemas.microsoft.com/office/drawing/2010/main" val="0"/>
+                        </a:ext>
+                      </a:extLst>
+                    </a:blip>
+                    <a:srcRect t="875" b="1219"/>
+                    <a:stretch/>
+                  </pic:blipFill>
+                  <pic:spPr bwMode="auto">
+                    <a:xfrm>
+                      <a:off x="0" y="0"/>
+                      <a:ext cx="4537881" cy="4442909"/>
+                    </a:xfrm>
+                    <a:prstGeom prst="rect">
+                      <a:avLst/>
+                    </a:prstGeom>
+                    <a:ln>
+                      <a:noFill/>
+                    </a:ln>
+                    <a:extLst>
+                      <a:ext uri="{53640926-AAD7-44D8-BBD7-CCE9431645EC}">
+                        <a14:shadowObscured xmlns:a14="http://schemas.microsoft.com/office/drawing/2010/main"/>
+                      </a:ext>
+                    </a:extLst>
+                  </pic:spPr>
+                </pic:pic>
+              </a:graphicData>
+            </a:graphic>
+          </wp:inline>
+        </w:drawing>
+      </w:r>
+    </w:p>
+    <w:p>
+      <w:pPr>
+        <w:pStyle w:val="Caption"/>
+        <w:jc w:val="center"/>
+        <w:rPr>
+          <w:rFonts w:ascii="Times New Roman" w:eastAsia="Times New Roman" w:hAnsi="Times New Roman" w:cs="Times New Roman"/>
+          <w:sz w:val="24"/>
+          <w:szCs w:val="24"/>
+          <w:lang w:val="en-AS" w:eastAsia="de-DE"/>
+        </w:rPr>
+      </w:pPr>
+      <w:r>
+        <w:t xml:space="preserve">Fig </w:t>
+      </w:r>
+      <w:fldSimple w:instr=" SEQ Fig \* ARABIC ">
+        <w:r>
+          <w:rPr>
+            <w:noProof/>
+          </w:rPr>
+          <w:t>1</w:t>
+        </w:r>
+      </w:fldSimple>
+      <w:r>
+        <w:rPr>
+          <w:lang w:val="en-AS"/>
+        </w:rPr>
+        <w:t>: Skewed distribution of data points distance measured</w:t>
+      </w:r>
+    </w:p>
+    <w:p>
+      <w:pPr>
+        <w:keepNext/>
+        <w:spacing w:line="480" w:lineRule="auto"/>
+        <w:jc w:val="center"/>
+      </w:pPr>
+      <w:r>
+        <w:rPr>
+          <w:rFonts w:ascii="Times New Roman" w:eastAsia="Times New Roman" w:hAnsi="Times New Roman" w:cs="Times New Roman"/>
+          <w:noProof/>
+          <w:sz w:val="24"/>
+          <w:szCs w:val="24"/>
+          <w:lang w:eastAsia="de-DE"/>
+        </w:rPr>
+        <w:lastRenderedPageBreak/>
+        <w:drawing>
+          <wp:inline distT="0" distB="0" distL="0" distR="0" wp14:anchorId="1B9678FE" wp14:editId="788D8F52">
+            <wp:extent cx="3684896" cy="3573034"/>
+            <wp:effectExtent l="0" t="0" r="0" b="8890"/>
+            <wp:docPr id="2" name="Picture 2" descr="A picture containing chart&#10;&#10;Description automatically generated"/>
+            <wp:cNvGraphicFramePr>
+              <a:graphicFrameLocks xmlns:a="http://schemas.openxmlformats.org/drawingml/2006/main" noChangeAspect="1"/>
+            </wp:cNvGraphicFramePr>
+            <a:graphic xmlns:a="http://schemas.openxmlformats.org/drawingml/2006/main">
+              <a:graphicData uri="http://schemas.openxmlformats.org/drawingml/2006/picture">
+                <pic:pic xmlns:pic="http://schemas.openxmlformats.org/drawingml/2006/picture">
+                  <pic:nvPicPr>
+                    <pic:cNvPr id="2" name="Picture 2" descr="A picture containing chart&#10;&#10;Description automatically generated"/>
+                    <pic:cNvPicPr/>
+                  </pic:nvPicPr>
                   <pic:blipFill>
-                    <a:blip r:embed="rId5">
+                    <a:blip r:embed="rId6" cstate="print">
                       <a:extLst>
                         <a:ext uri="{28A0092B-C50C-407E-A947-70E740481C1C}">
                           <a14:useLocalDpi xmlns:a14="http://schemas.microsoft.com/office/drawing/2010/main" val="0"/>
@@ -227,7 +381,7 @@
                   <pic:spPr>
                     <a:xfrm>
                       <a:off x="0" y="0"/>
-                      <a:ext cx="5731510" cy="5731510"/>
+                      <a:ext cx="3688894" cy="3576910"/>
                     </a:xfrm>
                     <a:prstGeom prst="rect">
                       <a:avLst/>
@@ -242,6 +396,35 @@
     </w:p>
     <w:p>
       <w:pPr>
+        <w:pStyle w:val="Caption"/>
+        <w:jc w:val="center"/>
+        <w:rPr>
+          <w:rFonts w:ascii="Times New Roman" w:eastAsia="Times New Roman" w:hAnsi="Times New Roman" w:cs="Times New Roman"/>
+          <w:sz w:val="24"/>
+          <w:szCs w:val="24"/>
+          <w:lang w:val="en-AS" w:eastAsia="de-DE"/>
+        </w:rPr>
+      </w:pPr>
+      <w:r>
+        <w:t xml:space="preserve">Fig </w:t>
+      </w:r>
+      <w:fldSimple w:instr=" SEQ Fig \* ARABIC ">
+        <w:r>
+          <w:rPr>
+            <w:noProof/>
+          </w:rPr>
+          <w:t>2</w:t>
+        </w:r>
+      </w:fldSimple>
+      <w:r>
+        <w:rPr>
+          <w:lang w:val="en-AS"/>
+        </w:rPr>
+        <w:t>: Boxplot to check presence of outliers</w:t>
+      </w:r>
+    </w:p>
+    <w:p>
+      <w:pPr>
         <w:pStyle w:val="Heading1"/>
         <w:numPr>
           <w:ilvl w:val="0"/>
@@ -249,7 +432,6 @@
         </w:numPr>
       </w:pPr>
       <w:r>
-        <w:lastRenderedPageBreak/>
         <w:t>Code</w:t>
       </w:r>
     </w:p>
@@ -280,7 +462,7 @@
                     <pic:cNvPicPr/>
                   </pic:nvPicPr>
                   <pic:blipFill>
-                    <a:blip r:embed="rId6">
+                    <a:blip r:embed="rId7">
                       <a:extLst>
                         <a:ext uri="{28A0092B-C50C-407E-A947-70E740481C1C}">
                           <a14:useLocalDpi xmlns:a14="http://schemas.microsoft.com/office/drawing/2010/main" val="0"/>
@@ -369,6 +551,7 @@
           <w:szCs w:val="24"/>
           <w:lang w:eastAsia="de-DE"/>
         </w:rPr>
+        <w:lastRenderedPageBreak/>
         <w:t>python==3.70</w:t>
       </w:r>
     </w:p>
@@ -582,175 +765,175 @@
           <w:szCs w:val="24"/>
           <w:lang w:eastAsia="de-DE"/>
         </w:rPr>
+        <w:t>run requirements.txt for installing required libraries or packages</w:t>
+      </w:r>
+    </w:p>
+    <w:p>
+      <w:pPr>
+        <w:pStyle w:val="ListParagraph"/>
+        <w:spacing w:line="480" w:lineRule="auto"/>
+        <w:rPr>
+          <w:rFonts w:ascii="Times New Roman" w:eastAsia="Times New Roman" w:hAnsi="Times New Roman" w:cs="Times New Roman"/>
+          <w:sz w:val="24"/>
+          <w:szCs w:val="24"/>
+          <w:lang w:eastAsia="de-DE"/>
+        </w:rPr>
+      </w:pPr>
+      <w:r>
+        <w:rPr>
+          <w:rFonts w:ascii="Times New Roman" w:eastAsia="Times New Roman" w:hAnsi="Times New Roman" w:cs="Times New Roman"/>
+          <w:sz w:val="24"/>
+          <w:szCs w:val="24"/>
+          <w:lang w:eastAsia="de-DE"/>
+        </w:rPr>
+        <w:t>pip install -r requirements.txt</w:t>
+      </w:r>
+    </w:p>
+    <w:p>
+      <w:pPr>
+        <w:pStyle w:val="Heading2"/>
+      </w:pPr>
+      <w:r>
+        <w:t>code strucure</w:t>
+      </w:r>
+    </w:p>
+    <w:p>
+      <w:pPr>
+        <w:spacing w:line="480" w:lineRule="auto"/>
+        <w:rPr>
+          <w:rFonts w:ascii="Times New Roman" w:eastAsia="Times New Roman" w:hAnsi="Times New Roman" w:cs="Times New Roman"/>
+          <w:sz w:val="24"/>
+          <w:szCs w:val="24"/>
+          <w:lang w:eastAsia="de-DE"/>
+        </w:rPr>
+      </w:pPr>
+      <w:r>
+        <w:rPr>
+          <w:rFonts w:ascii="Times New Roman" w:eastAsia="Times New Roman" w:hAnsi="Times New Roman" w:cs="Times New Roman"/>
+          <w:sz w:val="24"/>
+          <w:szCs w:val="24"/>
+          <w:lang w:eastAsia="de-DE"/>
+        </w:rPr>
+        <w:t>-   main.py :   runs the whole projects by running it using run button or type "python main.py" on IDE termnal and  click enter to run the project.</w:t>
+      </w:r>
+    </w:p>
+    <w:p>
+      <w:pPr>
+        <w:spacing w:line="480" w:lineRule="auto"/>
+        <w:rPr>
+          <w:rFonts w:ascii="Times New Roman" w:eastAsia="Times New Roman" w:hAnsi="Times New Roman" w:cs="Times New Roman"/>
+          <w:sz w:val="24"/>
+          <w:szCs w:val="24"/>
+          <w:lang w:eastAsia="de-DE"/>
+        </w:rPr>
+      </w:pPr>
+      <w:r>
+        <w:rPr>
+          <w:rFonts w:ascii="Times New Roman" w:eastAsia="Times New Roman" w:hAnsi="Times New Roman" w:cs="Times New Roman"/>
+          <w:sz w:val="24"/>
+          <w:szCs w:val="24"/>
+          <w:lang w:eastAsia="de-DE"/>
+        </w:rPr>
+        <w:t>-   dist_log.py:    helps to create log files</w:t>
+      </w:r>
+    </w:p>
+    <w:p>
+      <w:pPr>
+        <w:spacing w:line="480" w:lineRule="auto"/>
+        <w:rPr>
+          <w:rFonts w:ascii="Times New Roman" w:eastAsia="Times New Roman" w:hAnsi="Times New Roman" w:cs="Times New Roman"/>
+          <w:sz w:val="24"/>
+          <w:szCs w:val="24"/>
+          <w:lang w:eastAsia="de-DE"/>
+        </w:rPr>
+      </w:pPr>
+      <w:r>
+        <w:rPr>
+          <w:rFonts w:ascii="Times New Roman" w:eastAsia="Times New Roman" w:hAnsi="Times New Roman" w:cs="Times New Roman"/>
+          <w:sz w:val="24"/>
+          <w:szCs w:val="24"/>
+          <w:lang w:eastAsia="de-DE"/>
+        </w:rPr>
+        <w:t>-   dist_exception.py: provides exception handling</w:t>
+      </w:r>
+    </w:p>
+    <w:p>
+      <w:pPr>
+        <w:spacing w:line="480" w:lineRule="auto"/>
+        <w:rPr>
+          <w:rFonts w:ascii="Times New Roman" w:eastAsia="Times New Roman" w:hAnsi="Times New Roman" w:cs="Times New Roman"/>
+          <w:sz w:val="24"/>
+          <w:szCs w:val="24"/>
+          <w:lang w:eastAsia="de-DE"/>
+        </w:rPr>
+      </w:pPr>
+      <w:r>
+        <w:rPr>
+          <w:rFonts w:ascii="Times New Roman" w:eastAsia="Times New Roman" w:hAnsi="Times New Roman" w:cs="Times New Roman"/>
+          <w:sz w:val="24"/>
+          <w:szCs w:val="24"/>
+          <w:lang w:eastAsia="de-DE"/>
+        </w:rPr>
+        <w:t>-   distance_kms.py: do all required tasks and return appropriate results.</w:t>
+      </w:r>
+    </w:p>
+    <w:p>
+      <w:pPr>
+        <w:spacing w:line="480" w:lineRule="auto"/>
+        <w:rPr>
+          <w:rFonts w:ascii="Times New Roman" w:eastAsia="Times New Roman" w:hAnsi="Times New Roman" w:cs="Times New Roman"/>
+          <w:sz w:val="24"/>
+          <w:szCs w:val="24"/>
+          <w:lang w:eastAsia="de-DE"/>
+        </w:rPr>
+      </w:pPr>
+    </w:p>
+    <w:p>
+      <w:pPr>
+        <w:spacing w:line="480" w:lineRule="auto"/>
+        <w:rPr>
+          <w:rFonts w:ascii="Times New Roman" w:eastAsia="Times New Roman" w:hAnsi="Times New Roman" w:cs="Times New Roman"/>
+          <w:sz w:val="24"/>
+          <w:szCs w:val="24"/>
+          <w:lang w:eastAsia="de-DE"/>
+        </w:rPr>
+      </w:pPr>
+      <w:r>
+        <w:rPr>
+          <w:rFonts w:ascii="Times New Roman" w:eastAsia="Times New Roman" w:hAnsi="Times New Roman" w:cs="Times New Roman"/>
+          <w:sz w:val="24"/>
+          <w:szCs w:val="24"/>
+          <w:lang w:eastAsia="de-DE"/>
+        </w:rPr>
+        <w:t>-   kml parsing.ipynb: jupyter notebook for analysis</w:t>
+      </w:r>
+    </w:p>
+    <w:p>
+      <w:pPr>
+        <w:spacing w:line="480" w:lineRule="auto"/>
+        <w:rPr>
+          <w:rFonts w:ascii="Times New Roman" w:eastAsia="Times New Roman" w:hAnsi="Times New Roman" w:cs="Times New Roman"/>
+          <w:sz w:val="24"/>
+          <w:szCs w:val="24"/>
+          <w:lang w:eastAsia="de-DE"/>
+        </w:rPr>
+      </w:pPr>
+      <w:r>
+        <w:rPr>
+          <w:rFonts w:ascii="Times New Roman" w:eastAsia="Times New Roman" w:hAnsi="Times New Roman" w:cs="Times New Roman"/>
+          <w:sz w:val="24"/>
+          <w:szCs w:val="24"/>
+          <w:lang w:eastAsia="de-DE"/>
+        </w:rPr>
+        <w:t>-   task_2_sensor: input kml file</w:t>
+      </w:r>
+    </w:p>
+    <w:p>
+      <w:pPr>
+        <w:pStyle w:val="Heading2"/>
+      </w:pPr>
+      <w:r>
         <w:lastRenderedPageBreak/>
-        <w:t>run requirements.txt for installing required libraries or packages</w:t>
-      </w:r>
-    </w:p>
-    <w:p>
-      <w:pPr>
-        <w:pStyle w:val="ListParagraph"/>
-        <w:spacing w:line="480" w:lineRule="auto"/>
-        <w:rPr>
-          <w:rFonts w:ascii="Times New Roman" w:eastAsia="Times New Roman" w:hAnsi="Times New Roman" w:cs="Times New Roman"/>
-          <w:sz w:val="24"/>
-          <w:szCs w:val="24"/>
-          <w:lang w:eastAsia="de-DE"/>
-        </w:rPr>
-      </w:pPr>
-      <w:r>
-        <w:rPr>
-          <w:rFonts w:ascii="Times New Roman" w:eastAsia="Times New Roman" w:hAnsi="Times New Roman" w:cs="Times New Roman"/>
-          <w:sz w:val="24"/>
-          <w:szCs w:val="24"/>
-          <w:lang w:eastAsia="de-DE"/>
-        </w:rPr>
-        <w:t>pip install -r requirements.txt</w:t>
-      </w:r>
-    </w:p>
-    <w:p>
-      <w:pPr>
-        <w:pStyle w:val="Heading2"/>
-      </w:pPr>
-      <w:r>
-        <w:t>code strucure</w:t>
-      </w:r>
-    </w:p>
-    <w:p>
-      <w:pPr>
-        <w:spacing w:line="480" w:lineRule="auto"/>
-        <w:rPr>
-          <w:rFonts w:ascii="Times New Roman" w:eastAsia="Times New Roman" w:hAnsi="Times New Roman" w:cs="Times New Roman"/>
-          <w:sz w:val="24"/>
-          <w:szCs w:val="24"/>
-          <w:lang w:eastAsia="de-DE"/>
-        </w:rPr>
-      </w:pPr>
-      <w:r>
-        <w:rPr>
-          <w:rFonts w:ascii="Times New Roman" w:eastAsia="Times New Roman" w:hAnsi="Times New Roman" w:cs="Times New Roman"/>
-          <w:sz w:val="24"/>
-          <w:szCs w:val="24"/>
-          <w:lang w:eastAsia="de-DE"/>
-        </w:rPr>
-        <w:t>-   main.py :   runs the whole projects by running it using run button or type "python main.py" on IDE termnal and  click enter to run the project.</w:t>
-      </w:r>
-    </w:p>
-    <w:p>
-      <w:pPr>
-        <w:spacing w:line="480" w:lineRule="auto"/>
-        <w:rPr>
-          <w:rFonts w:ascii="Times New Roman" w:eastAsia="Times New Roman" w:hAnsi="Times New Roman" w:cs="Times New Roman"/>
-          <w:sz w:val="24"/>
-          <w:szCs w:val="24"/>
-          <w:lang w:eastAsia="de-DE"/>
-        </w:rPr>
-      </w:pPr>
-      <w:r>
-        <w:rPr>
-          <w:rFonts w:ascii="Times New Roman" w:eastAsia="Times New Roman" w:hAnsi="Times New Roman" w:cs="Times New Roman"/>
-          <w:sz w:val="24"/>
-          <w:szCs w:val="24"/>
-          <w:lang w:eastAsia="de-DE"/>
-        </w:rPr>
-        <w:t>-   dist_log.py:    helps to create log files</w:t>
-      </w:r>
-    </w:p>
-    <w:p>
-      <w:pPr>
-        <w:spacing w:line="480" w:lineRule="auto"/>
-        <w:rPr>
-          <w:rFonts w:ascii="Times New Roman" w:eastAsia="Times New Roman" w:hAnsi="Times New Roman" w:cs="Times New Roman"/>
-          <w:sz w:val="24"/>
-          <w:szCs w:val="24"/>
-          <w:lang w:eastAsia="de-DE"/>
-        </w:rPr>
-      </w:pPr>
-      <w:r>
-        <w:rPr>
-          <w:rFonts w:ascii="Times New Roman" w:eastAsia="Times New Roman" w:hAnsi="Times New Roman" w:cs="Times New Roman"/>
-          <w:sz w:val="24"/>
-          <w:szCs w:val="24"/>
-          <w:lang w:eastAsia="de-DE"/>
-        </w:rPr>
-        <w:t>-   dist_exception.py: provides exception handling</w:t>
-      </w:r>
-    </w:p>
-    <w:p>
-      <w:pPr>
-        <w:spacing w:line="480" w:lineRule="auto"/>
-        <w:rPr>
-          <w:rFonts w:ascii="Times New Roman" w:eastAsia="Times New Roman" w:hAnsi="Times New Roman" w:cs="Times New Roman"/>
-          <w:sz w:val="24"/>
-          <w:szCs w:val="24"/>
-          <w:lang w:eastAsia="de-DE"/>
-        </w:rPr>
-      </w:pPr>
-      <w:r>
-        <w:rPr>
-          <w:rFonts w:ascii="Times New Roman" w:eastAsia="Times New Roman" w:hAnsi="Times New Roman" w:cs="Times New Roman"/>
-          <w:sz w:val="24"/>
-          <w:szCs w:val="24"/>
-          <w:lang w:eastAsia="de-DE"/>
-        </w:rPr>
-        <w:t>-   distance_kms.py: do all required tasks and return appropriate results.</w:t>
-      </w:r>
-    </w:p>
-    <w:p>
-      <w:pPr>
-        <w:spacing w:line="480" w:lineRule="auto"/>
-        <w:rPr>
-          <w:rFonts w:ascii="Times New Roman" w:eastAsia="Times New Roman" w:hAnsi="Times New Roman" w:cs="Times New Roman"/>
-          <w:sz w:val="24"/>
-          <w:szCs w:val="24"/>
-          <w:lang w:eastAsia="de-DE"/>
-        </w:rPr>
-      </w:pPr>
-    </w:p>
-    <w:p>
-      <w:pPr>
-        <w:spacing w:line="480" w:lineRule="auto"/>
-        <w:rPr>
-          <w:rFonts w:ascii="Times New Roman" w:eastAsia="Times New Roman" w:hAnsi="Times New Roman" w:cs="Times New Roman"/>
-          <w:sz w:val="24"/>
-          <w:szCs w:val="24"/>
-          <w:lang w:eastAsia="de-DE"/>
-        </w:rPr>
-      </w:pPr>
-      <w:r>
-        <w:rPr>
-          <w:rFonts w:ascii="Times New Roman" w:eastAsia="Times New Roman" w:hAnsi="Times New Roman" w:cs="Times New Roman"/>
-          <w:sz w:val="24"/>
-          <w:szCs w:val="24"/>
-          <w:lang w:eastAsia="de-DE"/>
-        </w:rPr>
-        <w:t>-   kml parsing.ipynb: jupyter notebook for analysis</w:t>
-      </w:r>
-    </w:p>
-    <w:p>
-      <w:pPr>
-        <w:spacing w:line="480" w:lineRule="auto"/>
-        <w:rPr>
-          <w:rFonts w:ascii="Times New Roman" w:eastAsia="Times New Roman" w:hAnsi="Times New Roman" w:cs="Times New Roman"/>
-          <w:sz w:val="24"/>
-          <w:szCs w:val="24"/>
-          <w:lang w:eastAsia="de-DE"/>
-        </w:rPr>
-      </w:pPr>
-      <w:r>
-        <w:rPr>
-          <w:rFonts w:ascii="Times New Roman" w:eastAsia="Times New Roman" w:hAnsi="Times New Roman" w:cs="Times New Roman"/>
-          <w:sz w:val="24"/>
-          <w:szCs w:val="24"/>
-          <w:lang w:eastAsia="de-DE"/>
-        </w:rPr>
-        <w:t>-   task_2_sensor: input kml file</w:t>
-      </w:r>
-    </w:p>
-    <w:p>
-      <w:pPr>
-        <w:pStyle w:val="Heading2"/>
-      </w:pPr>
-      <w:r>
         <w:t>git action</w:t>
       </w:r>
     </w:p>
@@ -2227,6 +2410,25 @@
       <w:contextualSpacing/>
     </w:pPr>
   </w:style>
+  <w:style w:type="paragraph" w:styleId="Caption">
+    <w:name w:val="caption"/>
+    <w:basedOn w:val="Normal"/>
+    <w:next w:val="Normal"/>
+    <w:uiPriority w:val="35"/>
+    <w:unhideWhenUsed/>
+    <w:qFormat/>
+    <w:rsid w:val="00B133F4"/>
+    <w:pPr>
+      <w:spacing w:after="200" w:line="240" w:lineRule="auto"/>
+    </w:pPr>
+    <w:rPr>
+      <w:i/>
+      <w:iCs/>
+      <w:color w:val="44546A" w:themeColor="text2"/>
+      <w:sz w:val="18"/>
+      <w:szCs w:val="18"/>
+    </w:rPr>
+  </w:style>
 </w:styles>
 </file>
 

</xml_diff>